<commit_message>
Refactor vendor dependencies and add ilovepdf/ilovepdf-php library
</commit_message>
<xml_diff>
--- a/mahasiswa/template.docx
+++ b/mahasiswa/template.docx
@@ -542,6 +542,14 @@
               </w:rPr>
               <w:t>alamat</w:t>
             </w:r>
+            <w:r>
+              <w:rPr>
+                <w:rFonts w:ascii="Times New Roman" w:hAnsi="Times New Roman" w:cs="Times New Roman"/>
+                <w:sz w:val="24"/>
+                <w:szCs w:val="24"/>
+              </w:rPr>
+              <w:t>}</w:t>
+            </w:r>
           </w:p>
         </w:tc>
       </w:tr>
@@ -917,6 +925,7 @@
               </w:rPr>
               <w:t>${</w:t>
             </w:r>
+            <w:proofErr w:type="spellStart"/>
             <w:r>
               <w:rPr>
                 <w:rFonts w:ascii="Times New Roman" w:hAnsi="Times New Roman" w:cs="Times New Roman"/>
@@ -933,6 +942,7 @@
               </w:rPr>
               <w:t>_mulai</w:t>
             </w:r>
+            <w:proofErr w:type="spellEnd"/>
             <w:r>
               <w:rPr>
                 <w:rFonts w:ascii="Times New Roman" w:hAnsi="Times New Roman" w:cs="Times New Roman"/>
@@ -949,6 +959,7 @@
               </w:rPr>
               <w:t xml:space="preserve"> - ${</w:t>
             </w:r>
+            <w:proofErr w:type="spellStart"/>
             <w:r>
               <w:rPr>
                 <w:rFonts w:ascii="Times New Roman" w:hAnsi="Times New Roman" w:cs="Times New Roman"/>
@@ -963,7 +974,32 @@
                 <w:sz w:val="24"/>
                 <w:szCs w:val="24"/>
               </w:rPr>
-              <w:t>_mulai}</w:t>
+              <w:t>_</w:t>
+            </w:r>
+            <w:r>
+              <w:rPr>
+                <w:rFonts w:ascii="Times New Roman" w:hAnsi="Times New Roman" w:cs="Times New Roman"/>
+                <w:sz w:val="24"/>
+                <w:szCs w:val="24"/>
+              </w:rPr>
+              <w:t>selesa</w:t>
+            </w:r>
+            <w:r>
+              <w:rPr>
+                <w:rFonts w:ascii="Times New Roman" w:hAnsi="Times New Roman" w:cs="Times New Roman"/>
+                <w:sz w:val="24"/>
+                <w:szCs w:val="24"/>
+              </w:rPr>
+              <w:t>i</w:t>
+            </w:r>
+            <w:proofErr w:type="spellEnd"/>
+            <w:r>
+              <w:rPr>
+                <w:rFonts w:ascii="Times New Roman" w:hAnsi="Times New Roman" w:cs="Times New Roman"/>
+                <w:sz w:val="24"/>
+                <w:szCs w:val="24"/>
+              </w:rPr>
+              <w:t>}</w:t>
             </w:r>
           </w:p>
         </w:tc>
@@ -1751,30 +1787,6 @@
                 <w:szCs w:val="24"/>
               </w:rPr>
             </w:pPr>
-            <w:r>
-              <w:rPr>
-                <w:rFonts w:ascii="Times New Roman" w:hAnsi="Times New Roman" w:cs="Times New Roman"/>
-                <w:sz w:val="24"/>
-                <w:szCs w:val="24"/>
-              </w:rPr>
-              <w:t>${</w:t>
-            </w:r>
-            <w:r>
-              <w:rPr>
-                <w:rFonts w:ascii="Times New Roman" w:hAnsi="Times New Roman" w:cs="Times New Roman"/>
-                <w:sz w:val="24"/>
-                <w:szCs w:val="24"/>
-              </w:rPr>
-              <w:t>catatan_peminjaman</w:t>
-            </w:r>
-            <w:r>
-              <w:rPr>
-                <w:rFonts w:ascii="Times New Roman" w:hAnsi="Times New Roman" w:cs="Times New Roman"/>
-                <w:sz w:val="24"/>
-                <w:szCs w:val="24"/>
-              </w:rPr>
-              <w:t>}</w:t>
-            </w:r>
           </w:p>
         </w:tc>
       </w:tr>

</xml_diff>

<commit_message>
Refactor logout.php to update redirect location
</commit_message>
<xml_diff>
--- a/mahasiswa/template.docx
+++ b/mahasiswa/template.docx
@@ -9,6 +9,128 @@
           <w:rFonts w:ascii="Times New Roman" w:hAnsi="Times New Roman" w:cs="Times New Roman"/>
           <w:b/>
           <w:sz w:val="14"/>
+          <w:szCs w:val="24"/>
+        </w:rPr>
+      </w:pPr>
+    </w:p>
+    <w:p>
+      <w:pPr>
+        <w:spacing w:after="0"/>
+        <w:rPr>
+          <w:rFonts w:ascii="Cambria" w:hAnsi="Cambria"/>
+          <w:sz w:val="24"/>
+        </w:rPr>
+      </w:pPr>
+      <w:bookmarkStart w:id="0" w:name="_Hlk177630942"/>
+      <w:r>
+        <w:rPr>
+          <w:rFonts w:ascii="Cambria" w:hAnsi="Cambria"/>
+          <w:sz w:val="24"/>
+        </w:rPr>
+        <w:t>Nomor</w:t>
+      </w:r>
+      <w:r>
+        <w:rPr>
+          <w:rFonts w:ascii="Cambria" w:hAnsi="Cambria"/>
+          <w:sz w:val="24"/>
+        </w:rPr>
+        <w:tab/>
+      </w:r>
+      <w:r>
+        <w:rPr>
+          <w:rFonts w:ascii="Cambria" w:hAnsi="Cambria"/>
+          <w:sz w:val="24"/>
+        </w:rPr>
+        <w:tab/>
+        <w:t xml:space="preserve">:    </w:t>
+      </w:r>
+      <w:bookmarkStart w:id="1" w:name="_Hlk177716124"/>
+      <w:r>
+        <w:rPr>
+          <w:rFonts w:ascii="Cambria" w:hAnsi="Cambria"/>
+          <w:sz w:val="24"/>
+        </w:rPr>
+        <w:t>${</w:t>
+      </w:r>
+      <w:proofErr w:type="spellStart"/>
+      <w:r>
+        <w:rPr>
+          <w:rFonts w:ascii="Cambria" w:hAnsi="Cambria"/>
+          <w:sz w:val="24"/>
+        </w:rPr>
+        <w:t>nomor_surat</w:t>
+      </w:r>
+      <w:proofErr w:type="spellEnd"/>
+      <w:r>
+        <w:rPr>
+          <w:rFonts w:ascii="Cambria" w:hAnsi="Cambria"/>
+          <w:sz w:val="24"/>
+        </w:rPr>
+        <w:t>}</w:t>
+      </w:r>
+      <w:r>
+        <w:rPr>
+          <w:rFonts w:ascii="Cambria" w:hAnsi="Cambria"/>
+          <w:sz w:val="24"/>
+        </w:rPr>
+        <w:t>/</w:t>
+      </w:r>
+      <w:bookmarkEnd w:id="1"/>
+      <w:r>
+        <w:rPr>
+          <w:rFonts w:ascii="Cambria" w:hAnsi="Cambria"/>
+          <w:sz w:val="24"/>
+        </w:rPr>
+        <w:t xml:space="preserve">Lab. </w:t>
+      </w:r>
+      <w:proofErr w:type="spellStart"/>
+      <w:r>
+        <w:rPr>
+          <w:rFonts w:ascii="Cambria" w:hAnsi="Cambria"/>
+          <w:sz w:val="24"/>
+        </w:rPr>
+        <w:t>Komp&amp;PD</w:t>
+      </w:r>
+      <w:proofErr w:type="spellEnd"/>
+      <w:r>
+        <w:rPr>
+          <w:rFonts w:ascii="Cambria" w:hAnsi="Cambria"/>
+          <w:sz w:val="24"/>
+        </w:rPr>
+        <w:t>/FT/</w:t>
+      </w:r>
+      <w:bookmarkEnd w:id="0"/>
+      <w:r>
+        <w:rPr>
+          <w:rFonts w:ascii="Cambria" w:hAnsi="Cambria"/>
+          <w:sz w:val="24"/>
+        </w:rPr>
+        <w:t>${</w:t>
+      </w:r>
+      <w:proofErr w:type="spellStart"/>
+      <w:r>
+        <w:rPr>
+          <w:rFonts w:ascii="Cambria" w:hAnsi="Cambria"/>
+          <w:sz w:val="24"/>
+        </w:rPr>
+        <w:t>bulan_tahun</w:t>
+      </w:r>
+      <w:proofErr w:type="spellEnd"/>
+      <w:r>
+        <w:rPr>
+          <w:rFonts w:ascii="Cambria" w:hAnsi="Cambria"/>
+          <w:sz w:val="24"/>
+        </w:rPr>
+        <w:t>}</w:t>
+      </w:r>
+    </w:p>
+    <w:p>
+      <w:pPr>
+        <w:spacing w:after="0"/>
+        <w:rPr>
+          <w:rFonts w:ascii="Times New Roman" w:hAnsi="Times New Roman" w:cs="Times New Roman"/>
+          <w:b/>
+          <w:sz w:val="24"/>
           <w:szCs w:val="24"/>
         </w:rPr>
       </w:pPr>
@@ -204,12 +326,12 @@
         <w:tblStyle w:val="KisiTabel"/>
         <w:tblW w:w="0" w:type="auto"/>
         <w:tblBorders>
-          <w:top w:val="single" w:sz="4" w:space="0" w:color="FFFFFF" w:themeColor="background1"/>
-          <w:left w:val="single" w:sz="4" w:space="0" w:color="FFFFFF" w:themeColor="background1"/>
-          <w:bottom w:val="single" w:sz="4" w:space="0" w:color="FFFFFF" w:themeColor="background1"/>
-          <w:right w:val="single" w:sz="4" w:space="0" w:color="FFFFFF" w:themeColor="background1"/>
-          <w:insideH w:val="single" w:sz="4" w:space="0" w:color="FFFFFF" w:themeColor="background1"/>
-          <w:insideV w:val="single" w:sz="4" w:space="0" w:color="FFFFFF" w:themeColor="background1"/>
+          <w:top w:val="none" w:sz="0" w:space="0" w:color="auto"/>
+          <w:left w:val="none" w:sz="0" w:space="0" w:color="auto"/>
+          <w:bottom w:val="none" w:sz="0" w:space="0" w:color="auto"/>
+          <w:right w:val="none" w:sz="0" w:space="0" w:color="auto"/>
+          <w:insideH w:val="none" w:sz="0" w:space="0" w:color="auto"/>
+          <w:insideV w:val="none" w:sz="0" w:space="0" w:color="auto"/>
         </w:tblBorders>
         <w:tblLook w:val="04A0" w:firstRow="1" w:lastRow="0" w:firstColumn="1" w:lastColumn="0" w:noHBand="0" w:noVBand="1"/>
       </w:tblPr>
@@ -734,8 +856,18 @@
           <w:sz w:val="24"/>
           <w:szCs w:val="24"/>
         </w:rPr>
-        <w:t xml:space="preserve"> sebagai berikut :</w:t>
-      </w:r>
+        <w:t xml:space="preserve"> sebagai </w:t>
+      </w:r>
+      <w:proofErr w:type="gramStart"/>
+      <w:r>
+        <w:rPr>
+          <w:rFonts w:ascii="Times New Roman" w:hAnsi="Times New Roman" w:cs="Times New Roman"/>
+          <w:sz w:val="24"/>
+          <w:szCs w:val="24"/>
+        </w:rPr>
+        <w:t>berikut :</w:t>
+      </w:r>
+      <w:proofErr w:type="gramEnd"/>
     </w:p>
     <w:p>
       <w:pPr>
@@ -1422,7 +1554,7 @@
           <w:gridAfter w:val="1"/>
           <w:wBefore w:w="108" w:type="dxa"/>
           <w:wAfter w:w="539" w:type="dxa"/>
-          <w:trHeight w:val="1331"/>
+          <w:trHeight w:val="688"/>
         </w:trPr>
         <w:tc>
           <w:tcPr>
@@ -1493,6 +1625,12 @@
           <w:tcPr>
             <w:tcW w:w="2847" w:type="dxa"/>
             <w:gridSpan w:val="3"/>
+            <w:tcBorders>
+              <w:top w:val="nil"/>
+              <w:left w:val="nil"/>
+              <w:bottom w:val="nil"/>
+              <w:right w:val="nil"/>
+            </w:tcBorders>
             <w:vAlign w:val="center"/>
           </w:tcPr>
           <w:p>
@@ -1527,6 +1665,12 @@
         <w:tc>
           <w:tcPr>
             <w:tcW w:w="284" w:type="dxa"/>
+            <w:tcBorders>
+              <w:top w:val="nil"/>
+              <w:left w:val="nil"/>
+              <w:bottom w:val="nil"/>
+              <w:right w:val="nil"/>
+            </w:tcBorders>
             <w:vAlign w:val="center"/>
           </w:tcPr>
           <w:p>
@@ -1562,6 +1706,12 @@
           <w:tcPr>
             <w:tcW w:w="7609" w:type="dxa"/>
             <w:gridSpan w:val="2"/>
+            <w:tcBorders>
+              <w:top w:val="nil"/>
+              <w:left w:val="nil"/>
+              <w:bottom w:val="nil"/>
+              <w:right w:val="nil"/>
+            </w:tcBorders>
             <w:vAlign w:val="center"/>
           </w:tcPr>
           <w:p>
@@ -1625,6 +1775,12 @@
           <w:tcPr>
             <w:tcW w:w="2847" w:type="dxa"/>
             <w:gridSpan w:val="3"/>
+            <w:tcBorders>
+              <w:top w:val="nil"/>
+              <w:left w:val="nil"/>
+              <w:bottom w:val="nil"/>
+              <w:right w:val="nil"/>
+            </w:tcBorders>
             <w:vAlign w:val="center"/>
           </w:tcPr>
           <w:p>
@@ -1649,6 +1805,12 @@
         <w:tc>
           <w:tcPr>
             <w:tcW w:w="284" w:type="dxa"/>
+            <w:tcBorders>
+              <w:top w:val="nil"/>
+              <w:left w:val="nil"/>
+              <w:bottom w:val="nil"/>
+              <w:right w:val="nil"/>
+            </w:tcBorders>
             <w:vAlign w:val="center"/>
           </w:tcPr>
           <w:p>
@@ -1674,6 +1836,12 @@
           <w:tcPr>
             <w:tcW w:w="7609" w:type="dxa"/>
             <w:gridSpan w:val="2"/>
+            <w:tcBorders>
+              <w:top w:val="nil"/>
+              <w:left w:val="nil"/>
+              <w:bottom w:val="nil"/>
+              <w:right w:val="nil"/>
+            </w:tcBorders>
             <w:vAlign w:val="center"/>
           </w:tcPr>
           <w:p>
@@ -1727,6 +1895,12 @@
           <w:tcPr>
             <w:tcW w:w="2847" w:type="dxa"/>
             <w:gridSpan w:val="3"/>
+            <w:tcBorders>
+              <w:top w:val="nil"/>
+              <w:left w:val="nil"/>
+              <w:bottom w:val="nil"/>
+              <w:right w:val="nil"/>
+            </w:tcBorders>
             <w:vAlign w:val="center"/>
           </w:tcPr>
           <w:p>
@@ -1751,6 +1925,12 @@
         <w:tc>
           <w:tcPr>
             <w:tcW w:w="284" w:type="dxa"/>
+            <w:tcBorders>
+              <w:top w:val="nil"/>
+              <w:left w:val="nil"/>
+              <w:bottom w:val="nil"/>
+              <w:right w:val="nil"/>
+            </w:tcBorders>
             <w:vAlign w:val="center"/>
           </w:tcPr>
           <w:p>
@@ -1776,6 +1956,12 @@
           <w:tcPr>
             <w:tcW w:w="7609" w:type="dxa"/>
             <w:gridSpan w:val="2"/>
+            <w:tcBorders>
+              <w:top w:val="nil"/>
+              <w:left w:val="nil"/>
+              <w:bottom w:val="nil"/>
+              <w:right w:val="nil"/>
+            </w:tcBorders>
             <w:vAlign w:val="center"/>
           </w:tcPr>
           <w:p>
@@ -2076,6 +2262,7 @@
         <w:t xml:space="preserve"> </w:t>
       </w:r>
       <w:proofErr w:type="spellStart"/>
+      <w:proofErr w:type="gramStart"/>
       <w:r>
         <w:rPr>
           <w:rFonts w:ascii="Times New Roman" w:hAnsi="Times New Roman" w:cs="Times New Roman"/>
@@ -2094,6 +2281,7 @@
         </w:rPr>
         <w:t xml:space="preserve"> :</w:t>
       </w:r>
+      <w:proofErr w:type="gramEnd"/>
     </w:p>
     <w:p>
       <w:pPr>

</xml_diff>